<commit_message>
word template changed till chg2
</commit_message>
<xml_diff>
--- a/storage/CHG2-Steam-Fired-Series-1.docx
+++ b/storage/CHG2-Steam-Fired-Series-1.docx
@@ -106,7 +106,7 @@
                 <w:b w:val="1"/>
                 <w:bCs w:val="1"/>
               </w:rPr>
-              <w:t xml:space="preserve">1.1.0 Dt : 07-Aug-2021</w:t>
+              <w:t xml:space="preserve">1.2.0 Dt : 07-Aug-2021</w:t>
             </w:r>
           </w:p>
         </w:tc>
@@ -181,7 +181,7 @@
                 <w:b w:val="1"/>
                 <w:bCs w:val="1"/>
               </w:rPr>
-              <w:t xml:space="preserve">07-Aug-2021, 14:45 </w:t>
+              <w:t xml:space="preserve">17-Aug-2021, 18:42 </w:t>
             </w:r>
           </w:p>
         </w:tc>
@@ -256,7 +256,7 @@
                 <w:b w:val="1"/>
                 <w:bCs w:val="1"/>
               </w:rPr>
-              <w:t xml:space="preserve">TAC G2 E2</w:t>
+              <w:t xml:space="preserve">TAC G2 M1</w:t>
             </w:r>
           </w:p>
         </w:tc>
@@ -433,7 +433,7 @@
                 <w:b w:val="1"/>
                 <w:bCs w:val="1"/>
               </w:rPr>
-              <w:t xml:space="preserve">350</w:t>
+              <w:t xml:space="preserve">40</w:t>
             </w:r>
           </w:p>
         </w:tc>
@@ -570,21 +570,21 @@
             </w:pPr>
             <w:r>
               <w:rPr/>
-              <w:t xml:space="preserve">GPM</w:t>
-            </w:r>
-          </w:p>
-        </w:tc>
-        <w:tc>
-          <w:tcPr>
-            <w:tcW w:w="1750" w:type="dxa"/>
-          </w:tcPr>
-          <w:p>
-            <w:pPr>
-              <w:jc w:val="center"/>
-            </w:pPr>
-            <w:r>
-              <w:rPr/>
-              <w:t xml:space="preserve">929.4</w:t>
+              <w:t xml:space="preserve">m³/hr</w:t>
+            </w:r>
+          </w:p>
+        </w:tc>
+        <w:tc>
+          <w:tcPr>
+            <w:tcW w:w="1750" w:type="dxa"/>
+          </w:tcPr>
+          <w:p>
+            <w:pPr>
+              <w:jc w:val="center"/>
+            </w:pPr>
+            <w:r>
+              <w:rPr/>
+              <w:t xml:space="preserve">24.1</w:t>
             </w:r>
           </w:p>
         </w:tc>
@@ -625,21 +625,21 @@
             </w:pPr>
             <w:r>
               <w:rPr/>
-              <w:t xml:space="preserve">°F</w:t>
-            </w:r>
-          </w:p>
-        </w:tc>
-        <w:tc>
-          <w:tcPr>
-            <w:tcW w:w="1750" w:type="dxa"/>
-          </w:tcPr>
-          <w:p>
-            <w:pPr>
-              <w:jc w:val="center"/>
-            </w:pPr>
-            <w:r>
-              <w:rPr/>
-              <w:t xml:space="preserve">53.6</w:t>
+              <w:t xml:space="preserve">°C</w:t>
+            </w:r>
+          </w:p>
+        </w:tc>
+        <w:tc>
+          <w:tcPr>
+            <w:tcW w:w="1750" w:type="dxa"/>
+          </w:tcPr>
+          <w:p>
+            <w:pPr>
+              <w:jc w:val="center"/>
+            </w:pPr>
+            <w:r>
+              <w:rPr/>
+              <w:t xml:space="preserve">12</w:t>
             </w:r>
           </w:p>
         </w:tc>
@@ -680,21 +680,21 @@
             </w:pPr>
             <w:r>
               <w:rPr/>
-              <w:t xml:space="preserve">°F</w:t>
-            </w:r>
-          </w:p>
-        </w:tc>
-        <w:tc>
-          <w:tcPr>
-            <w:tcW w:w="1750" w:type="dxa"/>
-          </w:tcPr>
-          <w:p>
-            <w:pPr>
-              <w:jc w:val="center"/>
-            </w:pPr>
-            <w:r>
-              <w:rPr/>
-              <w:t xml:space="preserve">44.6</w:t>
+              <w:t xml:space="preserve">°C</w:t>
+            </w:r>
+          </w:p>
+        </w:tc>
+        <w:tc>
+          <w:tcPr>
+            <w:tcW w:w="1750" w:type="dxa"/>
+          </w:tcPr>
+          <w:p>
+            <w:pPr>
+              <w:jc w:val="center"/>
+            </w:pPr>
+            <w:r>
+              <w:rPr/>
+              <w:t xml:space="preserve">7</w:t>
             </w:r>
           </w:p>
         </w:tc>
@@ -749,7 +749,7 @@
             </w:pPr>
             <w:r>
               <w:rPr/>
-              <w:t xml:space="preserve">1+1</w:t>
+              <w:t xml:space="preserve">2+2</w:t>
             </w:r>
           </w:p>
         </w:tc>
@@ -790,21 +790,21 @@
             </w:pPr>
             <w:r>
               <w:rPr/>
-              <w:t xml:space="preserve">ftLC</w:t>
-            </w:r>
-          </w:p>
-        </w:tc>
-        <w:tc>
-          <w:tcPr>
-            <w:tcW w:w="1750" w:type="dxa"/>
-          </w:tcPr>
-          <w:p>
-            <w:pPr>
-              <w:jc w:val="center"/>
-            </w:pPr>
-            <w:r>
-              <w:rPr/>
-              <w:t xml:space="preserve">18.4</w:t>
+              <w:t xml:space="preserve">mLC</w:t>
+            </w:r>
+          </w:p>
+        </w:tc>
+        <w:tc>
+          <w:tcPr>
+            <w:tcW w:w="1750" w:type="dxa"/>
+          </w:tcPr>
+          <w:p>
+            <w:pPr>
+              <w:jc w:val="center"/>
+            </w:pPr>
+            <w:r>
+              <w:rPr/>
+              <w:t xml:space="preserve">5.3</w:t>
             </w:r>
           </w:p>
         </w:tc>
@@ -845,7 +845,225 @@
             </w:pPr>
             <w:r>
               <w:rPr/>
-              <w:t xml:space="preserve">NPS</w:t>
+              <w:t xml:space="preserve">DN</w:t>
+            </w:r>
+          </w:p>
+        </w:tc>
+        <w:tc>
+          <w:tcPr>
+            <w:tcW w:w="1750" w:type="dxa"/>
+          </w:tcPr>
+          <w:p>
+            <w:pPr>
+              <w:jc w:val="center"/>
+            </w:pPr>
+            <w:r>
+              <w:rPr/>
+              <w:t xml:space="preserve">80</w:t>
+            </w:r>
+          </w:p>
+        </w:tc>
+      </w:tr>
+      <w:tr>
+        <w:trPr/>
+        <w:tc>
+          <w:tcPr>
+            <w:tcW w:w="700" w:type="dxa"/>
+          </w:tcPr>
+          <w:p>
+            <w:pPr/>
+            <w:r>
+              <w:rPr/>
+              <w:t xml:space="preserve">7.</w:t>
+            </w:r>
+          </w:p>
+        </w:tc>
+        <w:tc>
+          <w:tcPr>
+            <w:tcW w:w="2850" w:type="dxa"/>
+          </w:tcPr>
+          <w:p>
+            <w:pPr/>
+            <w:r>
+              <w:rPr/>
+              <w:t xml:space="preserve">Glycol type</w:t>
+            </w:r>
+          </w:p>
+        </w:tc>
+        <w:tc>
+          <w:tcPr>
+            <w:tcW w:w="1750" w:type="dxa"/>
+          </w:tcPr>
+          <w:p>
+            <w:pPr/>
+            <w:r>
+              <w:rPr/>
+              <w:t xml:space="preserve"/>
+            </w:r>
+          </w:p>
+        </w:tc>
+        <w:tc>
+          <w:tcPr>
+            <w:tcW w:w="1750" w:type="dxa"/>
+          </w:tcPr>
+          <w:p>
+            <w:pPr>
+              <w:jc w:val="center"/>
+            </w:pPr>
+            <w:r>
+              <w:rPr/>
+              <w:t xml:space="preserve">NA</w:t>
+            </w:r>
+          </w:p>
+        </w:tc>
+      </w:tr>
+      <w:tr>
+        <w:trPr/>
+        <w:tc>
+          <w:tcPr>
+            <w:tcW w:w="700" w:type="dxa"/>
+          </w:tcPr>
+          <w:p>
+            <w:pPr/>
+            <w:r>
+              <w:rPr/>
+              <w:t xml:space="preserve">8.</w:t>
+            </w:r>
+          </w:p>
+        </w:tc>
+        <w:tc>
+          <w:tcPr>
+            <w:tcW w:w="2850" w:type="dxa"/>
+          </w:tcPr>
+          <w:p>
+            <w:pPr/>
+            <w:r>
+              <w:rPr/>
+              <w:t xml:space="preserve">Chilled water glycol%</w:t>
+            </w:r>
+          </w:p>
+        </w:tc>
+        <w:tc>
+          <w:tcPr>
+            <w:tcW w:w="1750" w:type="dxa"/>
+          </w:tcPr>
+          <w:p>
+            <w:pPr>
+              <w:jc w:val="center"/>
+            </w:pPr>
+            <w:r>
+              <w:rPr/>
+              <w:t xml:space="preserve"> ( % )</w:t>
+            </w:r>
+          </w:p>
+        </w:tc>
+        <w:tc>
+          <w:tcPr>
+            <w:tcW w:w="1750" w:type="dxa"/>
+          </w:tcPr>
+          <w:p>
+            <w:pPr>
+              <w:jc w:val="center"/>
+            </w:pPr>
+            <w:r>
+              <w:rPr/>
+              <w:t xml:space="preserve">0</w:t>
+            </w:r>
+          </w:p>
+        </w:tc>
+      </w:tr>
+      <w:tr>
+        <w:trPr/>
+        <w:tc>
+          <w:tcPr>
+            <w:tcW w:w="700" w:type="dxa"/>
+          </w:tcPr>
+          <w:p>
+            <w:pPr/>
+            <w:r>
+              <w:rPr/>
+              <w:t xml:space="preserve">9.</w:t>
+            </w:r>
+          </w:p>
+        </w:tc>
+        <w:tc>
+          <w:tcPr>
+            <w:tcW w:w="2850" w:type="dxa"/>
+          </w:tcPr>
+          <w:p>
+            <w:pPr/>
+            <w:r>
+              <w:rPr/>
+              <w:t xml:space="preserve">Chilled water fouling factor</w:t>
+            </w:r>
+          </w:p>
+        </w:tc>
+        <w:tc>
+          <w:tcPr>
+            <w:tcW w:w="1750" w:type="dxa"/>
+          </w:tcPr>
+          <w:p>
+            <w:pPr>
+              <w:jc w:val="center"/>
+            </w:pPr>
+            <w:r>
+              <w:rPr/>
+              <w:t xml:space="preserve">m² hr °C/kcal</w:t>
+            </w:r>
+          </w:p>
+        </w:tc>
+        <w:tc>
+          <w:tcPr>
+            <w:tcW w:w="1750" w:type="dxa"/>
+          </w:tcPr>
+          <w:p>
+            <w:pPr>
+              <w:jc w:val="center"/>
+            </w:pPr>
+            <w:r>
+              <w:rPr/>
+              <w:t xml:space="preserve">standard</w:t>
+            </w:r>
+          </w:p>
+        </w:tc>
+      </w:tr>
+      <w:tr>
+        <w:trPr/>
+        <w:tc>
+          <w:tcPr>
+            <w:tcW w:w="700" w:type="dxa"/>
+          </w:tcPr>
+          <w:p>
+            <w:pPr/>
+            <w:r>
+              <w:rPr/>
+              <w:t xml:space="preserve">10.</w:t>
+            </w:r>
+          </w:p>
+        </w:tc>
+        <w:tc>
+          <w:tcPr>
+            <w:tcW w:w="2850" w:type="dxa"/>
+          </w:tcPr>
+          <w:p>
+            <w:pPr/>
+            <w:r>
+              <w:rPr/>
+              <w:t xml:space="preserve">Maximum working pressure</w:t>
+            </w:r>
+          </w:p>
+        </w:tc>
+        <w:tc>
+          <w:tcPr>
+            <w:tcW w:w="1750" w:type="dxa"/>
+          </w:tcPr>
+          <w:p>
+            <w:pPr>
+              <w:jc w:val="center"/>
+            </w:pPr>
+            <w:r>
+              <w:rPr/>
+              <w:t xml:space="preserve">kg/cm²(g)</w:t>
             </w:r>
           </w:p>
         </w:tc>
@@ -860,224 +1078,6 @@
             <w:r>
               <w:rPr/>
               <w:t xml:space="preserve">8</w:t>
-            </w:r>
-          </w:p>
-        </w:tc>
-      </w:tr>
-      <w:tr>
-        <w:trPr/>
-        <w:tc>
-          <w:tcPr>
-            <w:tcW w:w="700" w:type="dxa"/>
-          </w:tcPr>
-          <w:p>
-            <w:pPr/>
-            <w:r>
-              <w:rPr/>
-              <w:t xml:space="preserve">7.</w:t>
-            </w:r>
-          </w:p>
-        </w:tc>
-        <w:tc>
-          <w:tcPr>
-            <w:tcW w:w="2850" w:type="dxa"/>
-          </w:tcPr>
-          <w:p>
-            <w:pPr/>
-            <w:r>
-              <w:rPr/>
-              <w:t xml:space="preserve">Glycol type</w:t>
-            </w:r>
-          </w:p>
-        </w:tc>
-        <w:tc>
-          <w:tcPr>
-            <w:tcW w:w="1750" w:type="dxa"/>
-          </w:tcPr>
-          <w:p>
-            <w:pPr/>
-            <w:r>
-              <w:rPr/>
-              <w:t xml:space="preserve"/>
-            </w:r>
-          </w:p>
-        </w:tc>
-        <w:tc>
-          <w:tcPr>
-            <w:tcW w:w="1750" w:type="dxa"/>
-          </w:tcPr>
-          <w:p>
-            <w:pPr>
-              <w:jc w:val="center"/>
-            </w:pPr>
-            <w:r>
-              <w:rPr/>
-              <w:t xml:space="preserve">NA</w:t>
-            </w:r>
-          </w:p>
-        </w:tc>
-      </w:tr>
-      <w:tr>
-        <w:trPr/>
-        <w:tc>
-          <w:tcPr>
-            <w:tcW w:w="700" w:type="dxa"/>
-          </w:tcPr>
-          <w:p>
-            <w:pPr/>
-            <w:r>
-              <w:rPr/>
-              <w:t xml:space="preserve">8.</w:t>
-            </w:r>
-          </w:p>
-        </w:tc>
-        <w:tc>
-          <w:tcPr>
-            <w:tcW w:w="2850" w:type="dxa"/>
-          </w:tcPr>
-          <w:p>
-            <w:pPr/>
-            <w:r>
-              <w:rPr/>
-              <w:t xml:space="preserve">Chilled water glycol%</w:t>
-            </w:r>
-          </w:p>
-        </w:tc>
-        <w:tc>
-          <w:tcPr>
-            <w:tcW w:w="1750" w:type="dxa"/>
-          </w:tcPr>
-          <w:p>
-            <w:pPr>
-              <w:jc w:val="center"/>
-            </w:pPr>
-            <w:r>
-              <w:rPr/>
-              <w:t xml:space="preserve"> ( % )</w:t>
-            </w:r>
-          </w:p>
-        </w:tc>
-        <w:tc>
-          <w:tcPr>
-            <w:tcW w:w="1750" w:type="dxa"/>
-          </w:tcPr>
-          <w:p>
-            <w:pPr>
-              <w:jc w:val="center"/>
-            </w:pPr>
-            <w:r>
-              <w:rPr/>
-              <w:t xml:space="preserve">0</w:t>
-            </w:r>
-          </w:p>
-        </w:tc>
-      </w:tr>
-      <w:tr>
-        <w:trPr/>
-        <w:tc>
-          <w:tcPr>
-            <w:tcW w:w="700" w:type="dxa"/>
-          </w:tcPr>
-          <w:p>
-            <w:pPr/>
-            <w:r>
-              <w:rPr/>
-              <w:t xml:space="preserve">9.</w:t>
-            </w:r>
-          </w:p>
-        </w:tc>
-        <w:tc>
-          <w:tcPr>
-            <w:tcW w:w="2850" w:type="dxa"/>
-          </w:tcPr>
-          <w:p>
-            <w:pPr/>
-            <w:r>
-              <w:rPr/>
-              <w:t xml:space="preserve">Chilled water fouling factor</w:t>
-            </w:r>
-          </w:p>
-        </w:tc>
-        <w:tc>
-          <w:tcPr>
-            <w:tcW w:w="1750" w:type="dxa"/>
-          </w:tcPr>
-          <w:p>
-            <w:pPr>
-              <w:jc w:val="center"/>
-            </w:pPr>
-            <w:r>
-              <w:rPr/>
-              <w:t xml:space="preserve">ft² Hr °F/BTU</w:t>
-            </w:r>
-          </w:p>
-        </w:tc>
-        <w:tc>
-          <w:tcPr>
-            <w:tcW w:w="1750" w:type="dxa"/>
-          </w:tcPr>
-          <w:p>
-            <w:pPr>
-              <w:jc w:val="center"/>
-            </w:pPr>
-            <w:r>
-              <w:rPr/>
-              <w:t xml:space="preserve">standard</w:t>
-            </w:r>
-          </w:p>
-        </w:tc>
-      </w:tr>
-      <w:tr>
-        <w:trPr/>
-        <w:tc>
-          <w:tcPr>
-            <w:tcW w:w="700" w:type="dxa"/>
-          </w:tcPr>
-          <w:p>
-            <w:pPr/>
-            <w:r>
-              <w:rPr/>
-              <w:t xml:space="preserve">10.</w:t>
-            </w:r>
-          </w:p>
-        </w:tc>
-        <w:tc>
-          <w:tcPr>
-            <w:tcW w:w="2850" w:type="dxa"/>
-          </w:tcPr>
-          <w:p>
-            <w:pPr/>
-            <w:r>
-              <w:rPr/>
-              <w:t xml:space="preserve">Maximum working pressure</w:t>
-            </w:r>
-          </w:p>
-        </w:tc>
-        <w:tc>
-          <w:tcPr>
-            <w:tcW w:w="1750" w:type="dxa"/>
-          </w:tcPr>
-          <w:p>
-            <w:pPr>
-              <w:jc w:val="center"/>
-            </w:pPr>
-            <w:r>
-              <w:rPr/>
-              <w:t xml:space="preserve">psi(g)</w:t>
-            </w:r>
-          </w:p>
-        </w:tc>
-        <w:tc>
-          <w:tcPr>
-            <w:tcW w:w="1750" w:type="dxa"/>
-          </w:tcPr>
-          <w:p>
-            <w:pPr>
-              <w:jc w:val="center"/>
-            </w:pPr>
-            <w:r>
-              <w:rPr/>
-              <w:t xml:space="preserve">114</w:t>
             </w:r>
           </w:p>
         </w:tc>
@@ -1214,21 +1214,21 @@
             </w:pPr>
             <w:r>
               <w:rPr/>
-              <w:t xml:space="preserve">MBH</w:t>
-            </w:r>
-          </w:p>
-        </w:tc>
-        <w:tc>
-          <w:tcPr>
-            <w:tcW w:w="1750" w:type="dxa"/>
-          </w:tcPr>
-          <w:p>
-            <w:pPr>
-              <w:jc w:val="center"/>
-            </w:pPr>
-            <w:r>
-              <w:rPr/>
-              <w:t xml:space="preserve">105840</w:t>
+              <w:t xml:space="preserve">kcal/Hr</w:t>
+            </w:r>
+          </w:p>
+        </w:tc>
+        <w:tc>
+          <w:tcPr>
+            <w:tcW w:w="1750" w:type="dxa"/>
+          </w:tcPr>
+          <w:p>
+            <w:pPr>
+              <w:jc w:val="center"/>
+            </w:pPr>
+            <w:r>
+              <w:rPr/>
+              <w:t xml:space="preserve">12096</w:t>
             </w:r>
           </w:p>
         </w:tc>
@@ -1269,21 +1269,21 @@
             </w:pPr>
             <w:r>
               <w:rPr/>
-              <w:t xml:space="preserve">GPM</w:t>
-            </w:r>
-          </w:p>
-        </w:tc>
-        <w:tc>
-          <w:tcPr>
-            <w:tcW w:w="1750" w:type="dxa"/>
-          </w:tcPr>
-          <w:p>
-            <w:pPr>
-              <w:jc w:val="center"/>
-            </w:pPr>
-            <w:r>
-              <w:rPr/>
-              <w:t xml:space="preserve">23.8</w:t>
+              <w:t xml:space="preserve">m³/hr</w:t>
+            </w:r>
+          </w:p>
+        </w:tc>
+        <w:tc>
+          <w:tcPr>
+            <w:tcW w:w="1750" w:type="dxa"/>
+          </w:tcPr>
+          <w:p>
+            <w:pPr>
+              <w:jc w:val="center"/>
+            </w:pPr>
+            <w:r>
+              <w:rPr/>
+              <w:t xml:space="preserve">0.6</w:t>
             </w:r>
           </w:p>
         </w:tc>
@@ -1324,21 +1324,21 @@
             </w:pPr>
             <w:r>
               <w:rPr/>
-              <w:t xml:space="preserve">°F</w:t>
-            </w:r>
-          </w:p>
-        </w:tc>
-        <w:tc>
-          <w:tcPr>
-            <w:tcW w:w="1750" w:type="dxa"/>
-          </w:tcPr>
-          <w:p>
-            <w:pPr>
-              <w:jc w:val="center"/>
-            </w:pPr>
-            <w:r>
-              <w:rPr/>
-              <w:t xml:space="preserve">158</w:t>
+              <w:t xml:space="preserve">°C</w:t>
+            </w:r>
+          </w:p>
+        </w:tc>
+        <w:tc>
+          <w:tcPr>
+            <w:tcW w:w="1750" w:type="dxa"/>
+          </w:tcPr>
+          <w:p>
+            <w:pPr>
+              <w:jc w:val="center"/>
+            </w:pPr>
+            <w:r>
+              <w:rPr/>
+              <w:t xml:space="preserve">70</w:t>
             </w:r>
           </w:p>
         </w:tc>
@@ -1379,21 +1379,21 @@
             </w:pPr>
             <w:r>
               <w:rPr/>
-              <w:t xml:space="preserve">°F</w:t>
-            </w:r>
-          </w:p>
-        </w:tc>
-        <w:tc>
-          <w:tcPr>
-            <w:tcW w:w="1750" w:type="dxa"/>
-          </w:tcPr>
-          <w:p>
-            <w:pPr>
-              <w:jc w:val="center"/>
-            </w:pPr>
-            <w:r>
-              <w:rPr/>
-              <w:t xml:space="preserve">194</w:t>
+              <w:t xml:space="preserve">°C</w:t>
+            </w:r>
+          </w:p>
+        </w:tc>
+        <w:tc>
+          <w:tcPr>
+            <w:tcW w:w="1750" w:type="dxa"/>
+          </w:tcPr>
+          <w:p>
+            <w:pPr>
+              <w:jc w:val="center"/>
+            </w:pPr>
+            <w:r>
+              <w:rPr/>
+              <w:t xml:space="preserve">90</w:t>
             </w:r>
           </w:p>
         </w:tc>
@@ -1448,7 +1448,7 @@
             </w:pPr>
             <w:r>
               <w:rPr/>
-              <w:t xml:space="preserve">2</w:t>
+              <w:t xml:space="preserve">4</w:t>
             </w:r>
           </w:p>
         </w:tc>
@@ -1489,21 +1489,21 @@
             </w:pPr>
             <w:r>
               <w:rPr/>
-              <w:t xml:space="preserve">ftLC</w:t>
-            </w:r>
-          </w:p>
-        </w:tc>
-        <w:tc>
-          <w:tcPr>
-            <w:tcW w:w="1750" w:type="dxa"/>
-          </w:tcPr>
-          <w:p>
-            <w:pPr>
-              <w:jc w:val="center"/>
-            </w:pPr>
-            <w:r>
-              <w:rPr/>
-              <w:t xml:space="preserve">3.9</w:t>
+              <w:t xml:space="preserve">mLC</w:t>
+            </w:r>
+          </w:p>
+        </w:tc>
+        <w:tc>
+          <w:tcPr>
+            <w:tcW w:w="1750" w:type="dxa"/>
+          </w:tcPr>
+          <w:p>
+            <w:pPr>
+              <w:jc w:val="center"/>
+            </w:pPr>
+            <w:r>
+              <w:rPr/>
+              <w:t xml:space="preserve">0.6</w:t>
             </w:r>
           </w:p>
         </w:tc>
@@ -1544,21 +1544,21 @@
             </w:pPr>
             <w:r>
               <w:rPr/>
-              <w:t xml:space="preserve">NPS</w:t>
-            </w:r>
-          </w:p>
-        </w:tc>
-        <w:tc>
-          <w:tcPr>
-            <w:tcW w:w="1750" w:type="dxa"/>
-          </w:tcPr>
-          <w:p>
-            <w:pPr>
-              <w:jc w:val="center"/>
-            </w:pPr>
-            <w:r>
-              <w:rPr/>
-              <w:t xml:space="preserve">2</w:t>
+              <w:t xml:space="preserve">DN</w:t>
+            </w:r>
+          </w:p>
+        </w:tc>
+        <w:tc>
+          <w:tcPr>
+            <w:tcW w:w="1750" w:type="dxa"/>
+          </w:tcPr>
+          <w:p>
+            <w:pPr>
+              <w:jc w:val="center"/>
+            </w:pPr>
+            <w:r>
+              <w:rPr/>
+              <w:t xml:space="preserve">50</w:t>
             </w:r>
           </w:p>
         </w:tc>
@@ -1599,21 +1599,21 @@
             </w:pPr>
             <w:r>
               <w:rPr/>
-              <w:t xml:space="preserve">psi(g)</w:t>
-            </w:r>
-          </w:p>
-        </w:tc>
-        <w:tc>
-          <w:tcPr>
-            <w:tcW w:w="1750" w:type="dxa"/>
-          </w:tcPr>
-          <w:p>
-            <w:pPr>
-              <w:jc w:val="center"/>
-            </w:pPr>
-            <w:r>
-              <w:rPr/>
-              <w:t xml:space="preserve">113.8</w:t>
+              <w:t xml:space="preserve">kg/cm²(g)</w:t>
+            </w:r>
+          </w:p>
+        </w:tc>
+        <w:tc>
+          <w:tcPr>
+            <w:tcW w:w="1750" w:type="dxa"/>
+          </w:tcPr>
+          <w:p>
+            <w:pPr>
+              <w:jc w:val="center"/>
+            </w:pPr>
+            <w:r>
+              <w:rPr/>
+              <w:t xml:space="preserve">8</w:t>
             </w:r>
           </w:p>
         </w:tc>
@@ -1750,21 +1750,21 @@
             </w:pPr>
             <w:r>
               <w:rPr/>
-              <w:t xml:space="preserve">MBH</w:t>
-            </w:r>
-          </w:p>
-        </w:tc>
-        <w:tc>
-          <w:tcPr>
-            <w:tcW w:w="1750" w:type="dxa"/>
-          </w:tcPr>
-          <w:p>
-            <w:pPr>
-              <w:jc w:val="center"/>
-            </w:pPr>
-            <w:r>
-              <w:rPr/>
-              <w:t xml:space="preserve">7283.9</w:t>
+              <w:t xml:space="preserve">kcal/Hr</w:t>
+            </w:r>
+          </w:p>
+        </w:tc>
+        <w:tc>
+          <w:tcPr>
+            <w:tcW w:w="1750" w:type="dxa"/>
+          </w:tcPr>
+          <w:p>
+            <w:pPr>
+              <w:jc w:val="center"/>
+            </w:pPr>
+            <w:r>
+              <w:rPr/>
+              <w:t xml:space="preserve">213366.8</w:t>
             </w:r>
           </w:p>
         </w:tc>
@@ -1805,21 +1805,21 @@
             </w:pPr>
             <w:r>
               <w:rPr/>
-              <w:t xml:space="preserve">GPM</w:t>
-            </w:r>
-          </w:p>
-        </w:tc>
-        <w:tc>
-          <w:tcPr>
-            <w:tcW w:w="1750" w:type="dxa"/>
-          </w:tcPr>
-          <w:p>
-            <w:pPr>
-              <w:jc w:val="center"/>
-            </w:pPr>
-            <w:r>
-              <w:rPr/>
-              <w:t xml:space="preserve">1080</w:t>
+              <w:t xml:space="preserve">m³/hr</w:t>
+            </w:r>
+          </w:p>
+        </w:tc>
+        <w:tc>
+          <w:tcPr>
+            <w:tcW w:w="1750" w:type="dxa"/>
+          </w:tcPr>
+          <w:p>
+            <w:pPr>
+              <w:jc w:val="center"/>
+            </w:pPr>
+            <w:r>
+              <w:rPr/>
+              <w:t xml:space="preserve">48</w:t>
             </w:r>
           </w:p>
         </w:tc>
@@ -1860,21 +1860,21 @@
             </w:pPr>
             <w:r>
               <w:rPr/>
-              <w:t xml:space="preserve">°F</w:t>
-            </w:r>
-          </w:p>
-        </w:tc>
-        <w:tc>
-          <w:tcPr>
-            <w:tcW w:w="1750" w:type="dxa"/>
-          </w:tcPr>
-          <w:p>
-            <w:pPr>
-              <w:jc w:val="center"/>
-            </w:pPr>
-            <w:r>
-              <w:rPr/>
-              <w:t xml:space="preserve">89.6</w:t>
+              <w:t xml:space="preserve">°C</w:t>
+            </w:r>
+          </w:p>
+        </w:tc>
+        <w:tc>
+          <w:tcPr>
+            <w:tcW w:w="1750" w:type="dxa"/>
+          </w:tcPr>
+          <w:p>
+            <w:pPr>
+              <w:jc w:val="center"/>
+            </w:pPr>
+            <w:r>
+              <w:rPr/>
+              <w:t xml:space="preserve">32</w:t>
             </w:r>
           </w:p>
         </w:tc>
@@ -1915,21 +1915,21 @@
             </w:pPr>
             <w:r>
               <w:rPr/>
-              <w:t xml:space="preserve">°F</w:t>
-            </w:r>
-          </w:p>
-        </w:tc>
-        <w:tc>
-          <w:tcPr>
-            <w:tcW w:w="1750" w:type="dxa"/>
-          </w:tcPr>
-          <w:p>
-            <w:pPr>
-              <w:jc w:val="center"/>
-            </w:pPr>
-            <w:r>
-              <w:rPr/>
-              <w:t xml:space="preserve">102.4</w:t>
+              <w:t xml:space="preserve">°C</w:t>
+            </w:r>
+          </w:p>
+        </w:tc>
+        <w:tc>
+          <w:tcPr>
+            <w:tcW w:w="1750" w:type="dxa"/>
+          </w:tcPr>
+          <w:p>
+            <w:pPr>
+              <w:jc w:val="center"/>
+            </w:pPr>
+            <w:r>
+              <w:rPr/>
+              <w:t xml:space="preserve">36.2</w:t>
             </w:r>
           </w:p>
         </w:tc>
@@ -1984,7 +1984,7 @@
             </w:pPr>
             <w:r>
               <w:rPr/>
-              <w:t xml:space="preserve">1+1/1</w:t>
+              <w:t xml:space="preserve">1+1/2</w:t>
             </w:r>
           </w:p>
         </w:tc>
@@ -2025,7 +2025,7 @@
             </w:pPr>
             <w:r>
               <w:rPr/>
-              <w:t xml:space="preserve">GPM</w:t>
+              <w:t xml:space="preserve">m³/hr</w:t>
             </w:r>
           </w:p>
         </w:tc>
@@ -2080,21 +2080,21 @@
             </w:pPr>
             <w:r>
               <w:rPr/>
-              <w:t xml:space="preserve">ftLC</w:t>
-            </w:r>
-          </w:p>
-        </w:tc>
-        <w:tc>
-          <w:tcPr>
-            <w:tcW w:w="1750" w:type="dxa"/>
-          </w:tcPr>
-          <w:p>
-            <w:pPr>
-              <w:jc w:val="center"/>
-            </w:pPr>
-            <w:r>
-              <w:rPr/>
-              <w:t xml:space="preserve">12.5</w:t>
+              <w:t xml:space="preserve">mLC</w:t>
+            </w:r>
+          </w:p>
+        </w:tc>
+        <w:tc>
+          <w:tcPr>
+            <w:tcW w:w="1750" w:type="dxa"/>
+          </w:tcPr>
+          <w:p>
+            <w:pPr>
+              <w:jc w:val="center"/>
+            </w:pPr>
+            <w:r>
+              <w:rPr/>
+              <w:t xml:space="preserve">5</w:t>
             </w:r>
           </w:p>
         </w:tc>
@@ -2135,21 +2135,21 @@
             </w:pPr>
             <w:r>
               <w:rPr/>
-              <w:t xml:space="preserve">NPS</w:t>
-            </w:r>
-          </w:p>
-        </w:tc>
-        <w:tc>
-          <w:tcPr>
-            <w:tcW w:w="1750" w:type="dxa"/>
-          </w:tcPr>
-          <w:p>
-            <w:pPr>
-              <w:jc w:val="center"/>
-            </w:pPr>
-            <w:r>
-              <w:rPr/>
-              <w:t xml:space="preserve">10</w:t>
+              <w:t xml:space="preserve">DN</w:t>
+            </w:r>
+          </w:p>
+        </w:tc>
+        <w:tc>
+          <w:tcPr>
+            <w:tcW w:w="1750" w:type="dxa"/>
+          </w:tcPr>
+          <w:p>
+            <w:pPr>
+              <w:jc w:val="center"/>
+            </w:pPr>
+            <w:r>
+              <w:rPr/>
+              <w:t xml:space="preserve">100</w:t>
             </w:r>
           </w:p>
         </w:tc>
@@ -2298,7 +2298,7 @@
             </w:pPr>
             <w:r>
               <w:rPr/>
-              <w:t xml:space="preserve">ft² Hr °F/BTU</w:t>
+              <w:t xml:space="preserve">m² hr °C/kcal</w:t>
             </w:r>
           </w:p>
         </w:tc>
@@ -2353,21 +2353,21 @@
             </w:pPr>
             <w:r>
               <w:rPr/>
-              <w:t xml:space="preserve">psi(g)</w:t>
-            </w:r>
-          </w:p>
-        </w:tc>
-        <w:tc>
-          <w:tcPr>
-            <w:tcW w:w="1750" w:type="dxa"/>
-          </w:tcPr>
-          <w:p>
-            <w:pPr>
-              <w:jc w:val="center"/>
-            </w:pPr>
-            <w:r>
-              <w:rPr/>
-              <w:t xml:space="preserve">114</w:t>
+              <w:t xml:space="preserve">kg/cm²(g)</w:t>
+            </w:r>
+          </w:p>
+        </w:tc>
+        <w:tc>
+          <w:tcPr>
+            <w:tcW w:w="1750" w:type="dxa"/>
+          </w:tcPr>
+          <w:p>
+            <w:pPr>
+              <w:jc w:val="center"/>
+            </w:pPr>
+            <w:r>
+              <w:rPr/>
+              <w:t xml:space="preserve">8</w:t>
             </w:r>
           </w:p>
         </w:tc>
@@ -2504,21 +2504,21 @@
             </w:pPr>
             <w:r>
               <w:rPr/>
-              <w:t xml:space="preserve">MBH</w:t>
-            </w:r>
-          </w:p>
-        </w:tc>
-        <w:tc>
-          <w:tcPr>
-            <w:tcW w:w="1750" w:type="dxa"/>
-          </w:tcPr>
-          <w:p>
-            <w:pPr>
-              <w:jc w:val="center"/>
-            </w:pPr>
-            <w:r>
-              <w:rPr/>
-              <w:t xml:space="preserve">3272.9</w:t>
+              <w:t xml:space="preserve">kcal/Hr</w:t>
+            </w:r>
+          </w:p>
+        </w:tc>
+        <w:tc>
+          <w:tcPr>
+            <w:tcW w:w="1750" w:type="dxa"/>
+          </w:tcPr>
+          <w:p>
+            <w:pPr>
+              <w:jc w:val="center"/>
+            </w:pPr>
+            <w:r>
+              <w:rPr/>
+              <w:t xml:space="preserve">98076.6</w:t>
             </w:r>
           </w:p>
         </w:tc>
@@ -2724,21 +2724,21 @@
             </w:pPr>
             <w:r>
               <w:rPr/>
-              <w:t xml:space="preserve">BTU/Ncu.ft</w:t>
-            </w:r>
-          </w:p>
-        </w:tc>
-        <w:tc>
-          <w:tcPr>
-            <w:tcW w:w="1750" w:type="dxa"/>
-          </w:tcPr>
-          <w:p>
-            <w:pPr>
-              <w:jc w:val="center"/>
-            </w:pPr>
-            <w:r>
-              <w:rPr/>
-              <w:t xml:space="preserve">1011.3</w:t>
+              <w:t xml:space="preserve">kcal/Nm³</w:t>
+            </w:r>
+          </w:p>
+        </w:tc>
+        <w:tc>
+          <w:tcPr>
+            <w:tcW w:w="1750" w:type="dxa"/>
+          </w:tcPr>
+          <w:p>
+            <w:pPr>
+              <w:jc w:val="center"/>
+            </w:pPr>
+            <w:r>
+              <w:rPr/>
+              <w:t xml:space="preserve">9000</w:t>
             </w:r>
           </w:p>
         </w:tc>
@@ -2793,7 +2793,7 @@
             </w:pPr>
             <w:r>
               <w:rPr/>
-              <w:t xml:space="preserve">3116</w:t>
+              <w:t xml:space="preserve">10.5</w:t>
             </w:r>
           </w:p>
         </w:tc>
@@ -2834,21 +2834,21 @@
             </w:pPr>
             <w:r>
               <w:rPr/>
-              <w:t xml:space="preserve">NPS</w:t>
-            </w:r>
-          </w:p>
-        </w:tc>
-        <w:tc>
-          <w:tcPr>
-            <w:tcW w:w="1750" w:type="dxa"/>
-          </w:tcPr>
-          <w:p>
-            <w:pPr>
-              <w:jc w:val="center"/>
-            </w:pPr>
-            <w:r>
-              <w:rPr/>
-              <w:t xml:space="preserve">300</w:t>
+              <w:t xml:space="preserve">DN</w:t>
+            </w:r>
+          </w:p>
+        </w:tc>
+        <w:tc>
+          <w:tcPr>
+            <w:tcW w:w="1750" w:type="dxa"/>
+          </w:tcPr>
+          <w:p>
+            <w:pPr>
+              <w:jc w:val="center"/>
+            </w:pPr>
+            <w:r>
+              <w:rPr/>
+              <w:t xml:space="preserve">125</w:t>
             </w:r>
           </w:p>
         </w:tc>
@@ -3052,7 +3052,7 @@
             </w:pPr>
             <w:r>
               <w:rPr/>
-              <w:t xml:space="preserve">12.2</w:t>
+              <w:t xml:space="preserve">5.5</w:t>
             </w:r>
           </w:p>
         </w:tc>
@@ -3107,7 +3107,7 @@
             </w:pPr>
             <w:r>
               <w:rPr/>
-              <w:t xml:space="preserve">6.6( 12.4 )</w:t>
+              <w:t xml:space="preserve">1.1( 3.4 )</w:t>
             </w:r>
           </w:p>
         </w:tc>
@@ -3162,7 +3162,7 @@
             </w:pPr>
             <w:r>
               <w:rPr/>
-              <w:t xml:space="preserve">0.3( 1.4 )</w:t>
+              <w:t xml:space="preserve">0.2( 1.1 )</w:t>
             </w:r>
           </w:p>
         </w:tc>
@@ -3272,7 +3272,7 @@
             </w:pPr>
             <w:r>
               <w:rPr/>
-              <w:t xml:space="preserve">4( 8.7 )</w:t>
+              <w:t xml:space="preserve">0.25( 1.7 )</w:t>
             </w:r>
           </w:p>
         </w:tc>
@@ -3409,21 +3409,21 @@
             </w:pPr>
             <w:r>
               <w:rPr/>
-              <w:t xml:space="preserve">in</w:t>
-            </w:r>
-          </w:p>
-        </w:tc>
-        <w:tc>
-          <w:tcPr>
-            <w:tcW w:w="1750" w:type="dxa"/>
-          </w:tcPr>
-          <w:p>
-            <w:pPr>
-              <w:jc w:val="center"/>
-            </w:pPr>
-            <w:r>
-              <w:rPr/>
-              <w:t xml:space="preserve">203</w:t>
+              <w:t xml:space="preserve">mm</w:t>
+            </w:r>
+          </w:p>
+        </w:tc>
+        <w:tc>
+          <w:tcPr>
+            <w:tcW w:w="1750" w:type="dxa"/>
+          </w:tcPr>
+          <w:p>
+            <w:pPr>
+              <w:jc w:val="center"/>
+            </w:pPr>
+            <w:r>
+              <w:rPr/>
+              <w:t xml:space="preserve">3170</w:t>
             </w:r>
           </w:p>
         </w:tc>
@@ -3464,21 +3464,21 @@
             </w:pPr>
             <w:r>
               <w:rPr/>
-              <w:t xml:space="preserve">in</w:t>
-            </w:r>
-          </w:p>
-        </w:tc>
-        <w:tc>
-          <w:tcPr>
-            <w:tcW w:w="1750" w:type="dxa"/>
-          </w:tcPr>
-          <w:p>
-            <w:pPr>
-              <w:jc w:val="center"/>
-            </w:pPr>
-            <w:r>
-              <w:rPr/>
-              <w:t xml:space="preserve">135</w:t>
+              <w:t xml:space="preserve">mm</w:t>
+            </w:r>
+          </w:p>
+        </w:tc>
+        <w:tc>
+          <w:tcPr>
+            <w:tcW w:w="1750" w:type="dxa"/>
+          </w:tcPr>
+          <w:p>
+            <w:pPr>
+              <w:jc w:val="center"/>
+            </w:pPr>
+            <w:r>
+              <w:rPr/>
+              <w:t xml:space="preserve">2180</w:t>
             </w:r>
           </w:p>
         </w:tc>
@@ -3519,21 +3519,21 @@
             </w:pPr>
             <w:r>
               <w:rPr/>
-              <w:t xml:space="preserve">in</w:t>
-            </w:r>
-          </w:p>
-        </w:tc>
-        <w:tc>
-          <w:tcPr>
-            <w:tcW w:w="1750" w:type="dxa"/>
-          </w:tcPr>
-          <w:p>
-            <w:pPr>
-              <w:jc w:val="center"/>
-            </w:pPr>
-            <w:r>
-              <w:rPr/>
-              <w:t xml:space="preserve">156</w:t>
+              <w:t xml:space="preserve">mm</w:t>
+            </w:r>
+          </w:p>
+        </w:tc>
+        <w:tc>
+          <w:tcPr>
+            <w:tcW w:w="1750" w:type="dxa"/>
+          </w:tcPr>
+          <w:p>
+            <w:pPr>
+              <w:jc w:val="center"/>
+            </w:pPr>
+            <w:r>
+              <w:rPr/>
+              <w:t xml:space="preserve">2760</w:t>
             </w:r>
           </w:p>
         </w:tc>
@@ -3574,21 +3574,21 @@
             </w:pPr>
             <w:r>
               <w:rPr/>
-              <w:t xml:space="preserve">lbs</w:t>
-            </w:r>
-          </w:p>
-        </w:tc>
-        <w:tc>
-          <w:tcPr>
-            <w:tcW w:w="1750" w:type="dxa"/>
-          </w:tcPr>
-          <w:p>
-            <w:pPr>
-              <w:jc w:val="center"/>
-            </w:pPr>
-            <w:r>
-              <w:rPr/>
-              <w:t xml:space="preserve">42549.2</w:t>
+              <w:t xml:space="preserve">ton</w:t>
+            </w:r>
+          </w:p>
+        </w:tc>
+        <w:tc>
+          <w:tcPr>
+            <w:tcW w:w="1750" w:type="dxa"/>
+          </w:tcPr>
+          <w:p>
+            <w:pPr>
+              <w:jc w:val="center"/>
+            </w:pPr>
+            <w:r>
+              <w:rPr/>
+              <w:t xml:space="preserve">5.1</w:t>
             </w:r>
           </w:p>
         </w:tc>
@@ -3629,21 +3629,21 @@
             </w:pPr>
             <w:r>
               <w:rPr/>
-              <w:t xml:space="preserve">lbs</w:t>
-            </w:r>
-          </w:p>
-        </w:tc>
-        <w:tc>
-          <w:tcPr>
-            <w:tcW w:w="1750" w:type="dxa"/>
-          </w:tcPr>
-          <w:p>
-            <w:pPr>
-              <w:jc w:val="center"/>
-            </w:pPr>
-            <w:r>
-              <w:rPr/>
-              <w:t xml:space="preserve">40565.1</w:t>
+              <w:t xml:space="preserve">ton</w:t>
+            </w:r>
+          </w:p>
+        </w:tc>
+        <w:tc>
+          <w:tcPr>
+            <w:tcW w:w="1750" w:type="dxa"/>
+          </w:tcPr>
+          <w:p>
+            <w:pPr>
+              <w:jc w:val="center"/>
+            </w:pPr>
+            <w:r>
+              <w:rPr/>
+              <w:t xml:space="preserve">4.9</w:t>
             </w:r>
           </w:p>
         </w:tc>
@@ -3684,21 +3684,21 @@
             </w:pPr>
             <w:r>
               <w:rPr/>
-              <w:t xml:space="preserve">lbs</w:t>
-            </w:r>
-          </w:p>
-        </w:tc>
-        <w:tc>
-          <w:tcPr>
-            <w:tcW w:w="1750" w:type="dxa"/>
-          </w:tcPr>
-          <w:p>
-            <w:pPr>
-              <w:jc w:val="center"/>
-            </w:pPr>
-            <w:r>
-              <w:rPr/>
-              <w:t xml:space="preserve">60406.7</w:t>
+              <w:t xml:space="preserve">ton</w:t>
+            </w:r>
+          </w:p>
+        </w:tc>
+        <w:tc>
+          <w:tcPr>
+            <w:tcW w:w="1750" w:type="dxa"/>
+          </w:tcPr>
+          <w:p>
+            <w:pPr>
+              <w:jc w:val="center"/>
+            </w:pPr>
+            <w:r>
+              <w:rPr/>
+              <w:t xml:space="preserve">6.4</w:t>
             </w:r>
           </w:p>
         </w:tc>
@@ -3739,21 +3739,21 @@
             </w:pPr>
             <w:r>
               <w:rPr/>
-              <w:t xml:space="preserve">lbs</w:t>
-            </w:r>
-          </w:p>
-        </w:tc>
-        <w:tc>
-          <w:tcPr>
-            <w:tcW w:w="1750" w:type="dxa"/>
-          </w:tcPr>
-          <w:p>
-            <w:pPr>
-              <w:jc w:val="center"/>
-            </w:pPr>
-            <w:r>
-              <w:rPr/>
-              <w:t xml:space="preserve">31746.6</w:t>
+              <w:t xml:space="preserve">ton</w:t>
+            </w:r>
+          </w:p>
+        </w:tc>
+        <w:tc>
+          <w:tcPr>
+            <w:tcW w:w="1750" w:type="dxa"/>
+          </w:tcPr>
+          <w:p>
+            <w:pPr>
+              <w:jc w:val="center"/>
+            </w:pPr>
+            <w:r>
+              <w:rPr/>
+              <w:t xml:space="preserve">4.3</w:t>
             </w:r>
           </w:p>
         </w:tc>
@@ -3794,21 +3794,21 @@
             </w:pPr>
             <w:r>
               <w:rPr/>
-              <w:t xml:space="preserve">in</w:t>
-            </w:r>
-          </w:p>
-        </w:tc>
-        <w:tc>
-          <w:tcPr>
-            <w:tcW w:w="1750" w:type="dxa"/>
-          </w:tcPr>
-          <w:p>
-            <w:pPr>
-              <w:jc w:val="center"/>
-            </w:pPr>
-            <w:r>
-              <w:rPr/>
-              <w:t xml:space="preserve">165.4</w:t>
+              <w:t xml:space="preserve">mm</w:t>
+            </w:r>
+          </w:p>
+        </w:tc>
+        <w:tc>
+          <w:tcPr>
+            <w:tcW w:w="1750" w:type="dxa"/>
+          </w:tcPr>
+          <w:p>
+            <w:pPr>
+              <w:jc w:val="center"/>
+            </w:pPr>
+            <w:r>
+              <w:rPr/>
+              <w:t xml:space="preserve">2700</w:t>
             </w:r>
           </w:p>
         </w:tc>

</xml_diff>